<commit_message>
A fiew steps completed
</commit_message>
<xml_diff>
--- a/project.docx
+++ b/project.docx
@@ -42,14 +42,65 @@
     <w:p>
       <w:pPr>
         <w:rPr>
-          <w:rFonts w:ascii="Times New Roman" w:eastAsia="Times New Roman" w:hAnsi="Times New Roman" w:cs="Times New Roman"/>
-        </w:rPr>
-      </w:pPr>
-    </w:p>
-    <w:p>
-      <w:pPr>
-        <w:rPr>
-          <w:rFonts w:ascii="Times New Roman" w:eastAsia="Times New Roman" w:hAnsi="Times New Roman" w:cs="Times New Roman"/>
+          <w:rFonts w:ascii="Times New Roman" w:eastAsia="Times New Roman" w:hAnsi="Times New Roman" w:cs="Times New Roman" w:hint="eastAsia"/>
+        </w:rPr>
+      </w:pPr>
+    </w:p>
+    <w:p>
+      <w:pPr>
+        <w:rPr>
+          <w:rFonts w:ascii="Times New Roman" w:eastAsia="Times New Roman" w:hAnsi="Times New Roman" w:cs="Times New Roman"/>
+        </w:rPr>
+      </w:pPr>
+      <w:r>
+        <w:rPr>
+          <w:rFonts w:ascii="Times New Roman" w:eastAsia="Times New Roman" w:hAnsi="Times New Roman" w:cs="Times New Roman"/>
+        </w:rPr>
+        <w:t xml:space="preserve">The purpose is to transfer the knowledge from a well-trained cumbersome model to a small model that is suitable for deployment to </w:t>
+      </w:r>
+      <w:r>
+        <w:rPr>
+          <w:rFonts w:ascii="Times New Roman" w:eastAsia="Times New Roman" w:hAnsi="Times New Roman" w:cs="Times New Roman"/>
+        </w:rPr>
+        <w:t>many</w:t>
+      </w:r>
+      <w:r>
+        <w:rPr>
+          <w:rFonts w:ascii="Times New Roman" w:eastAsia="Times New Roman" w:hAnsi="Times New Roman" w:cs="Times New Roman"/>
+        </w:rPr>
+        <w:t xml:space="preserve"> users</w:t>
+      </w:r>
+      <w:r>
+        <w:rPr>
+          <w:rFonts w:ascii="Times New Roman" w:eastAsia="Times New Roman" w:hAnsi="Times New Roman" w:cs="Times New Roman"/>
+        </w:rPr>
+        <w:t xml:space="preserve"> with </w:t>
+      </w:r>
+      <w:r>
+        <w:rPr>
+          <w:rFonts w:ascii="Times New Roman" w:eastAsia="Times New Roman" w:hAnsi="Times New Roman" w:cs="Times New Roman"/>
+        </w:rPr>
+        <w:t xml:space="preserve">the </w:t>
+      </w:r>
+      <w:r>
+        <w:rPr>
+          <w:rFonts w:ascii="Times New Roman" w:eastAsia="Times New Roman" w:hAnsi="Times New Roman" w:cs="Times New Roman"/>
+        </w:rPr>
+        <w:t>more stringent requirement on latency and computational resources.</w:t>
+      </w:r>
+    </w:p>
+    <w:p>
+      <w:pPr>
+        <w:rPr>
+          <w:rFonts w:ascii="Times New Roman" w:eastAsia="Times New Roman" w:hAnsi="Times New Roman" w:cs="Times New Roman"/>
+        </w:rPr>
+      </w:pPr>
+    </w:p>
+    <w:p>
+      <w:pPr>
+        <w:rPr>
+          <w:rFonts w:ascii="CMR10" w:eastAsia="Times New Roman" w:hAnsi="CMR10" w:cs="Times New Roman"/>
+          <w:color w:val="FF0000"/>
         </w:rPr>
       </w:pPr>
       <w:r>
@@ -59,13 +110,6 @@
         </w:rPr>
         <w:t xml:space="preserve">(b) In the paper, what knowledge is transferred from the teacher model to the student model? </w:t>
       </w:r>
-    </w:p>
-    <w:p>
-      <w:pPr>
-        <w:rPr>
-          <w:rFonts w:ascii="Times New Roman" w:eastAsia="Times New Roman" w:hAnsi="Times New Roman" w:cs="Times New Roman"/>
-        </w:rPr>
-      </w:pPr>
       <w:r>
         <w:rPr>
           <w:rFonts w:ascii="CMR10" w:eastAsia="Times New Roman" w:hAnsi="CMR10" w:cs="Times New Roman"/>
@@ -77,7 +121,23 @@
     <w:p>
       <w:pPr>
         <w:rPr>
-          <w:rFonts w:ascii="Times New Roman" w:eastAsia="Times New Roman" w:hAnsi="Times New Roman" w:cs="Times New Roman"/>
+          <w:rFonts w:ascii="CMR10" w:eastAsia="Times New Roman" w:hAnsi="CMR10" w:cs="Times New Roman"/>
+          <w:color w:val="FF0000"/>
+        </w:rPr>
+      </w:pPr>
+    </w:p>
+    <w:p>
+      <w:pPr>
+        <w:rPr>
+          <w:rFonts w:ascii="Times New Roman" w:eastAsia="Times New Roman" w:hAnsi="Times New Roman" w:cs="Times New Roman" w:hint="eastAsia"/>
+        </w:rPr>
+      </w:pPr>
+    </w:p>
+    <w:p>
+      <w:pPr>
+        <w:rPr>
+          <w:rFonts w:ascii="CMR10" w:eastAsia="Times New Roman" w:hAnsi="CMR10" w:cs="Times New Roman"/>
+          <w:color w:val="FF0000"/>
         </w:rPr>
       </w:pPr>
       <w:r>
@@ -101,45 +161,59 @@
           <w:rFonts w:ascii="CMR10" w:eastAsia="Times New Roman" w:hAnsi="CMR10" w:cs="Times New Roman"/>
           <w:color w:val="000000"/>
         </w:rPr>
-        <w:t xml:space="preserve">? Why do we use it when transferring </w:t>
-      </w:r>
-      <w:proofErr w:type="gramStart"/>
+        <w:t xml:space="preserve">? Why do we use it when transferring knowledge from one model to another? What effect does the temperature hyperparameter have in KD? </w:t>
+      </w:r>
+      <w:r>
+        <w:rPr>
+          <w:rFonts w:ascii="CMR10" w:eastAsia="Times New Roman" w:hAnsi="CMR10" w:cs="Times New Roman"/>
+          <w:color w:val="FF0000"/>
+        </w:rPr>
+        <w:t xml:space="preserve">[0.5 Marks] </w:t>
+      </w:r>
+    </w:p>
+    <w:p>
+      <w:pPr>
+        <w:rPr>
+          <w:rFonts w:ascii="CMR10" w:eastAsia="Times New Roman" w:hAnsi="CMR10" w:cs="Times New Roman"/>
+          <w:color w:val="FF0000"/>
+        </w:rPr>
+      </w:pPr>
+    </w:p>
+    <w:p>
+      <w:pPr>
+        <w:rPr>
+          <w:rFonts w:ascii="Times New Roman" w:eastAsia="Times New Roman" w:hAnsi="Times New Roman" w:cs="Times New Roman"/>
+        </w:rPr>
+      </w:pPr>
+    </w:p>
+    <w:p>
+      <w:pPr>
+        <w:rPr>
+          <w:rFonts w:ascii="CMR10" w:eastAsia="Times New Roman" w:hAnsi="CMR10" w:cs="Times New Roman"/>
+          <w:color w:val="FF0000"/>
+        </w:rPr>
+      </w:pPr>
       <w:r>
         <w:rPr>
           <w:rFonts w:ascii="CMR10" w:eastAsia="Times New Roman" w:hAnsi="CMR10" w:cs="Times New Roman"/>
           <w:color w:val="000000"/>
         </w:rPr>
-        <w:t>knowledge</w:t>
-      </w:r>
-      <w:proofErr w:type="gramEnd"/>
+        <w:t xml:space="preserve">(d) Explain in detail the loss functions on which the teacher and student </w:t>
+      </w:r>
       <w:r>
         <w:rPr>
           <w:rFonts w:ascii="CMR10" w:eastAsia="Times New Roman" w:hAnsi="CMR10" w:cs="Times New Roman"/>
           <w:color w:val="000000"/>
         </w:rPr>
-        <w:t xml:space="preserve"> </w:t>
-      </w:r>
-    </w:p>
-    <w:p>
-      <w:pPr>
-        <w:rPr>
-          <w:rFonts w:ascii="Times New Roman" w:eastAsia="Times New Roman" w:hAnsi="Times New Roman" w:cs="Times New Roman"/>
-        </w:rPr>
-      </w:pPr>
+        <w:t>models</w:t>
+      </w:r>
       <w:r>
         <w:rPr>
           <w:rFonts w:ascii="CMR10" w:eastAsia="Times New Roman" w:hAnsi="CMR10" w:cs="Times New Roman"/>
           <w:color w:val="000000"/>
         </w:rPr>
-        <w:t xml:space="preserve">from one model to another? What effect does the temperature hyperparameter have in KD? </w:t>
-      </w:r>
-    </w:p>
-    <w:p>
-      <w:pPr>
-        <w:rPr>
-          <w:rFonts w:ascii="Times New Roman" w:eastAsia="Times New Roman" w:hAnsi="Times New Roman" w:cs="Times New Roman"/>
-        </w:rPr>
-      </w:pPr>
+        <w:t xml:space="preserve"> are trained in this paper. How does the task balance parameter affect student learning? </w:t>
+      </w:r>
       <w:r>
         <w:rPr>
           <w:rFonts w:ascii="CMR10" w:eastAsia="Times New Roman" w:hAnsi="CMR10" w:cs="Times New Roman"/>
@@ -154,34 +228,13 @@
           <w:rFonts w:ascii="Times New Roman" w:eastAsia="Times New Roman" w:hAnsi="Times New Roman" w:cs="Times New Roman"/>
         </w:rPr>
       </w:pPr>
-      <w:r>
-        <w:rPr>
-          <w:rFonts w:ascii="CMR10" w:eastAsia="Times New Roman" w:hAnsi="CMR10" w:cs="Times New Roman"/>
-          <w:color w:val="000000"/>
-        </w:rPr>
-        <w:t xml:space="preserve">(d) Explain in detail the loss functions on which the teacher and student model are trained in </w:t>
-      </w:r>
-    </w:p>
-    <w:p>
-      <w:pPr>
-        <w:rPr>
-          <w:rFonts w:ascii="Times New Roman" w:eastAsia="Times New Roman" w:hAnsi="Times New Roman" w:cs="Times New Roman"/>
-        </w:rPr>
-      </w:pPr>
-      <w:r>
-        <w:rPr>
-          <w:rFonts w:ascii="CMR10" w:eastAsia="Times New Roman" w:hAnsi="CMR10" w:cs="Times New Roman"/>
-          <w:color w:val="000000"/>
-        </w:rPr>
-        <w:t xml:space="preserve">this paper. How does the task balance parameter affect student learning? </w:t>
-      </w:r>
-      <w:r>
-        <w:rPr>
-          <w:rFonts w:ascii="CMR10" w:eastAsia="Times New Roman" w:hAnsi="CMR10" w:cs="Times New Roman"/>
-          <w:color w:val="FF0000"/>
-        </w:rPr>
-        <w:t xml:space="preserve">[0.5 Marks] </w:t>
-      </w:r>
+    </w:p>
+    <w:p>
+      <w:pPr>
+        <w:rPr>
+          <w:rFonts w:ascii="Times New Roman" w:eastAsia="Times New Roman" w:hAnsi="Times New Roman" w:cs="Times New Roman"/>
+        </w:rPr>
+      </w:pPr>
     </w:p>
     <w:p>
       <w:pPr>

</xml_diff>